<commit_message>
restructuring and reformatting, changes also to the tagging and tokenizing process to speed up the parsing speed
</commit_message>
<xml_diff>
--- a/cvParser/Test1.docx
+++ b/cvParser/Test1.docx
@@ -21,39 +21,39 @@
         <w:t>John</w:t>
       </w:r>
       <w:r>
-        <w:t xml:space="preserve">. I have studied </w:t>
-      </w:r>
-      <w:r>
-        <w:t>computing</w:t>
-      </w:r>
-      <w:r>
-        <w:t xml:space="preserve"> in</w:t>
-      </w:r>
-      <w:r>
-        <w:t xml:space="preserve"> Edinburgh</w:t>
-      </w:r>
-      <w:r>
-        <w:t xml:space="preserve">. I have a 2:1 in </w:t>
-      </w:r>
-      <w:r>
-        <w:t>IT tech</w:t>
-      </w:r>
-      <w:r>
-        <w:t xml:space="preserve">. I am 22 years old. I have worked in </w:t>
-      </w:r>
-      <w:r>
-        <w:t>RBS</w:t>
-      </w:r>
-      <w:r>
-        <w:t xml:space="preserve"> for 2 years. </w:t>
-      </w:r>
-      <w:r>
-        <w:t>m</w:t>
+        <w:t xml:space="preserve"> </w:t>
       </w:r>
       <w:bookmarkStart w:id="0" w:name="_GoBack"/>
       <w:bookmarkEnd w:id="0"/>
       <w:r>
-        <w:t>d2020</w:t>
+        <w:t xml:space="preserve">. I have studied </w:t>
+      </w:r>
+      <w:r>
+        <w:t>computing</w:t>
+      </w:r>
+      <w:r>
+        <w:t xml:space="preserve"> in</w:t>
+      </w:r>
+      <w:r>
+        <w:t xml:space="preserve"> Edinburgh</w:t>
+      </w:r>
+      <w:r>
+        <w:t xml:space="preserve">. I have a 2:1 in </w:t>
+      </w:r>
+      <w:r>
+        <w:t>IT tech</w:t>
+      </w:r>
+      <w:r>
+        <w:t xml:space="preserve">. I am 22 years old. I have worked in </w:t>
+      </w:r>
+      <w:r>
+        <w:t>RBS</w:t>
+      </w:r>
+      <w:r>
+        <w:t xml:space="preserve"> for 2 years. </w:t>
+      </w:r>
+      <w:r>
+        <w:t>md2020</w:t>
       </w:r>
       <w:r>
         <w:t>@hotmail.co.uk</w:t>

</xml_diff>